<commit_message>
Aggiornati test result con ultimi fix
</commit_message>
<xml_diff>
--- a/Documentazione/Documenti di Progetto/Documenti di Testing/Risultati dei Test/EasyGDPR_TestChainRes_R3.4.2_19-06-12-10-38.docx
+++ b/Documentazione/Documenti di Progetto/Documenti di Testing/Risultati dei Test/EasyGDPR_TestChainRes_R3.4.2_19-06-12-10-38.docx
@@ -726,8 +726,10 @@
                 <w:sz w:val="24"/>
                 <w:szCs w:val="24"/>
               </w:rPr>
-              <w:t>Non si potrebbe inserire la data</w:t>
-            </w:r>
+              <w:t>Si reputa che è compito del utente inserire una data di fine seguente alla data di inizio. Potrebbe essere un futuro miglioramento all’usabilità.</w:t>
+            </w:r>
+            <w:bookmarkStart w:id="1" w:name="_GoBack"/>
+            <w:bookmarkEnd w:id="1"/>
           </w:p>
         </w:tc>
       </w:tr>
@@ -1973,26 +1975,8 @@
           <w:sz w:val="24"/>
           <w:szCs w:val="24"/>
         </w:rPr>
-        <w:t>R3.4.2.3 [</w:t>
+        <w:t xml:space="preserve">R3.4.2.3 [4] </w:t>
       </w:r>
-      <w:r>
-        <w:rPr>
-          <w:rFonts w:ascii="Arial" w:hAnsi="Arial" w:cs="Arial"/>
-          <w:sz w:val="24"/>
-          <w:szCs w:val="24"/>
-        </w:rPr>
-        <w:t>4</w:t>
-      </w:r>
-      <w:r>
-        <w:rPr>
-          <w:rFonts w:ascii="Arial" w:hAnsi="Arial" w:cs="Arial"/>
-          <w:sz w:val="24"/>
-          <w:szCs w:val="24"/>
-        </w:rPr>
-        <w:t xml:space="preserve">] </w:t>
-      </w:r>
-      <w:bookmarkStart w:id="1" w:name="_GoBack"/>
-      <w:bookmarkEnd w:id="1"/>
     </w:p>
     <w:p>
       <w:pPr>
@@ -4424,7 +4408,7 @@
 </file>
 
 <file path=customXml/itemProps1.xml><?xml version="1.0" encoding="utf-8"?>
-<ds:datastoreItem xmlns:ds="http://schemas.openxmlformats.org/officeDocument/2006/customXml" ds:itemID="{2F999974-222A-4CE5-BB80-DD9668D1DCFC}">
+<ds:datastoreItem xmlns:ds="http://schemas.openxmlformats.org/officeDocument/2006/customXml" ds:itemID="{CFEE28AA-DCA5-40EF-8612-93279176C4BF}">
   <ds:schemaRefs>
     <ds:schemaRef ds:uri="http://schemas.openxmlformats.org/officeDocument/2006/bibliography"/>
   </ds:schemaRefs>

</xml_diff>